<commit_message>
VGG with one shortcut
</commit_message>
<xml_diff>
--- a/본인학번_수정(1).docx
+++ b/본인학번_수정(1).docx
@@ -255,7 +255,15 @@
               <w:t>-</w:t>
             </w:r>
             <w:r>
-              <w:t xml:space="preserve"> Ajou BB </w:t>
+              <w:t xml:space="preserve"> </w:t>
+            </w:r>
+            <w:proofErr w:type="spellStart"/>
+            <w:r>
+              <w:t>Ajou</w:t>
+            </w:r>
+            <w:proofErr w:type="spellEnd"/>
+            <w:r>
+              <w:t xml:space="preserve"> BB </w:t>
             </w:r>
             <w:r>
               <w:rPr>
@@ -263,8 +271,13 @@
               </w:rPr>
               <w:t xml:space="preserve">제출시 </w:t>
             </w:r>
-            <w:r>
-              <w:t xml:space="preserve">ipynb </w:t>
+            <w:proofErr w:type="spellStart"/>
+            <w:r>
+              <w:t>ipynb</w:t>
+            </w:r>
+            <w:proofErr w:type="spellEnd"/>
+            <w:r>
+              <w:t xml:space="preserve"> </w:t>
             </w:r>
             <w:r>
               <w:rPr>
@@ -457,7 +470,21 @@
               <w:rPr>
                 <w:rFonts w:hint="eastAsia"/>
               </w:rPr>
-              <w:t>미 포함시 감점)</w:t>
+              <w:t xml:space="preserve">미 </w:t>
+            </w:r>
+            <w:proofErr w:type="spellStart"/>
+            <w:r>
+              <w:rPr>
+                <w:rFonts w:hint="eastAsia"/>
+              </w:rPr>
+              <w:t>포함시</w:t>
+            </w:r>
+            <w:proofErr w:type="spellEnd"/>
+            <w:r>
+              <w:rPr>
+                <w:rFonts w:hint="eastAsia"/>
+              </w:rPr>
+              <w:t xml:space="preserve"> 감점)</w:t>
             </w:r>
           </w:p>
           <w:p/>
@@ -984,15 +1011,22 @@
                 <w:rFonts w:hint="eastAsia"/>
               </w:rPr>
             </w:pPr>
+            <w:proofErr w:type="spellStart"/>
             <w:r>
               <w:t>RandomCrop</w:t>
             </w:r>
+            <w:proofErr w:type="spellEnd"/>
             <w:r>
               <w:t>,</w:t>
             </w:r>
             <w:r>
-              <w:t xml:space="preserve"> RandomHorizontalFlip</w:t>
-            </w:r>
+              <w:t xml:space="preserve"> </w:t>
+            </w:r>
+            <w:proofErr w:type="spellStart"/>
+            <w:r>
+              <w:t>RandomHorizontalFlip</w:t>
+            </w:r>
+            <w:proofErr w:type="spellEnd"/>
             <w:r>
               <w:br/>
             </w:r>
@@ -1224,6 +1258,7 @@
                 <w:rFonts w:hint="eastAsia"/>
               </w:rPr>
             </w:pPr>
+            <w:proofErr w:type="spellStart"/>
             <w:r>
               <w:rPr>
                 <w:rFonts w:hint="eastAsia"/>
@@ -1231,7 +1266,19 @@
               <w:t>R</w:t>
             </w:r>
             <w:r>
-              <w:t>esNet BasicBlock [1,1,1,1]</w:t>
+              <w:t>esNet</w:t>
+            </w:r>
+            <w:proofErr w:type="spellEnd"/>
+            <w:r>
+              <w:t xml:space="preserve"> </w:t>
+            </w:r>
+            <w:proofErr w:type="spellStart"/>
+            <w:r>
+              <w:t>BasicBlock</w:t>
+            </w:r>
+            <w:proofErr w:type="spellEnd"/>
+            <w:r>
+              <w:t xml:space="preserve"> [1,1,1,1]</w:t>
             </w:r>
           </w:p>
         </w:tc>
@@ -1522,6 +1569,7 @@
                 <w:rFonts w:hint="eastAsia"/>
               </w:rPr>
             </w:pPr>
+            <w:proofErr w:type="spellStart"/>
             <w:r>
               <w:rPr>
                 <w:rFonts w:hint="eastAsia"/>
@@ -1529,7 +1577,19 @@
               <w:t>R</w:t>
             </w:r>
             <w:r>
-              <w:t>esNet BasicBlock [1,</w:t>
+              <w:t>esNet</w:t>
+            </w:r>
+            <w:proofErr w:type="spellEnd"/>
+            <w:r>
+              <w:t xml:space="preserve"> </w:t>
+            </w:r>
+            <w:proofErr w:type="spellStart"/>
+            <w:r>
+              <w:t>BasicBlock</w:t>
+            </w:r>
+            <w:proofErr w:type="spellEnd"/>
+            <w:r>
+              <w:t xml:space="preserve"> [1,</w:t>
             </w:r>
             <w:r>
               <w:t>2</w:t>
@@ -1727,6 +1787,7 @@
                 <w:rFonts w:hint="eastAsia"/>
               </w:rPr>
             </w:pPr>
+            <w:proofErr w:type="spellStart"/>
             <w:r>
               <w:rPr>
                 <w:rFonts w:hint="eastAsia"/>
@@ -1734,7 +1795,19 @@
               <w:t>R</w:t>
             </w:r>
             <w:r>
-              <w:t>esNet BasicBlock [1,2,1]</w:t>
+              <w:t>esNet</w:t>
+            </w:r>
+            <w:proofErr w:type="spellEnd"/>
+            <w:r>
+              <w:t xml:space="preserve"> </w:t>
+            </w:r>
+            <w:proofErr w:type="spellStart"/>
+            <w:r>
+              <w:t>BasicBlock</w:t>
+            </w:r>
+            <w:proofErr w:type="spellEnd"/>
+            <w:r>
+              <w:t xml:space="preserve"> [1,2,1]</w:t>
             </w:r>
             <w:r>
               <w:t xml:space="preserve"> </w:t>
@@ -1942,6 +2015,7 @@
                 <w:rFonts w:hint="eastAsia"/>
               </w:rPr>
             </w:pPr>
+            <w:proofErr w:type="spellStart"/>
             <w:r>
               <w:rPr>
                 <w:rFonts w:hint="eastAsia"/>
@@ -1949,7 +2023,19 @@
               <w:t>R</w:t>
             </w:r>
             <w:r>
-              <w:t>esNet BasicBlock [</w:t>
+              <w:t>esNet</w:t>
+            </w:r>
+            <w:proofErr w:type="spellEnd"/>
+            <w:r>
+              <w:t xml:space="preserve"> </w:t>
+            </w:r>
+            <w:proofErr w:type="spellStart"/>
+            <w:r>
+              <w:t>BasicBlock</w:t>
+            </w:r>
+            <w:proofErr w:type="spellEnd"/>
+            <w:r>
+              <w:t xml:space="preserve"> [</w:t>
             </w:r>
             <w:r>
               <w:t>2</w:t>
@@ -1982,7 +2068,13 @@
               <w:t>8</w:t>
             </w:r>
             <w:r>
-              <w:t xml:space="preserve">0.82%(18 </w:t>
+              <w:t>0.82%</w:t>
+            </w:r>
+            <w:r>
+              <w:t xml:space="preserve"> </w:t>
+            </w:r>
+            <w:r>
+              <w:t xml:space="preserve">(18 </w:t>
             </w:r>
             <w:r>
               <w:rPr>
@@ -2091,13 +2183,539 @@
               <w:rPr>
                 <w:rFonts w:hint="eastAsia"/>
               </w:rPr>
-              <w:t>더 안좋아졌다.</w:t>
+              <w:t>더 안</w:t>
+            </w:r>
+            <w:r>
+              <w:rPr>
+                <w:rFonts w:hint="eastAsia"/>
+              </w:rPr>
+              <w:t xml:space="preserve"> </w:t>
+            </w:r>
+            <w:r>
+              <w:rPr>
+                <w:rFonts w:hint="eastAsia"/>
+              </w:rPr>
+              <w:t>좋아졌다.</w:t>
+            </w:r>
+            <w:r>
+              <w:rPr>
+                <w:rFonts w:hint="eastAsia"/>
+              </w:rPr>
+              <w:t xml:space="preserve"> </w:t>
+            </w:r>
+          </w:p>
+          <w:p>
+            <w:proofErr w:type="spellStart"/>
+            <w:r>
+              <w:rPr>
+                <w:rFonts w:hint="eastAsia"/>
+              </w:rPr>
+              <w:t>R</w:t>
+            </w:r>
+            <w:r>
+              <w:t>esNet</w:t>
+            </w:r>
+            <w:proofErr w:type="spellEnd"/>
+            <w:r>
+              <w:rPr>
+                <w:rFonts w:hint="eastAsia"/>
+              </w:rPr>
+              <w:t>의 한계가 있는 것 같다.</w:t>
+            </w:r>
+          </w:p>
+          <w:p>
+            <w:proofErr w:type="spellStart"/>
+            <w:r>
+              <w:t>Shorcut</w:t>
+            </w:r>
+            <w:proofErr w:type="spellEnd"/>
+            <w:r>
+              <w:rPr>
+                <w:rFonts w:hint="eastAsia"/>
+              </w:rPr>
+              <w:t xml:space="preserve">을 </w:t>
+            </w:r>
+            <w:proofErr w:type="spellStart"/>
+            <w:r>
+              <w:rPr>
+                <w:rFonts w:hint="eastAsia"/>
+              </w:rPr>
+              <w:t>만들때에도</w:t>
+            </w:r>
+            <w:proofErr w:type="spellEnd"/>
+            <w:r>
+              <w:rPr>
+                <w:rFonts w:hint="eastAsia"/>
+              </w:rPr>
+              <w:t xml:space="preserve"> C</w:t>
+            </w:r>
+            <w:r>
+              <w:t>onv layer</w:t>
+            </w:r>
+            <w:r>
+              <w:rPr>
+                <w:rFonts w:hint="eastAsia"/>
+              </w:rPr>
+              <w:t>를 사용하게 된다.</w:t>
+            </w:r>
+            <w:r>
+              <w:t xml:space="preserve"> </w:t>
+            </w:r>
+            <w:r>
+              <w:rPr>
+                <w:rFonts w:hint="eastAsia"/>
+              </w:rPr>
+              <w:t>1</w:t>
+            </w:r>
+            <w:r>
+              <w:t>1</w:t>
+            </w:r>
+            <w:r>
+              <w:rPr>
+                <w:rFonts w:hint="eastAsia"/>
+              </w:rPr>
+              <w:t xml:space="preserve"> l</w:t>
+            </w:r>
+            <w:r>
+              <w:t>ayer</w:t>
+            </w:r>
+            <w:r>
+              <w:rPr>
+                <w:rFonts w:hint="eastAsia"/>
+              </w:rPr>
+              <w:t>로 제한되고 적은 l</w:t>
+            </w:r>
+            <w:r>
+              <w:t>ayer</w:t>
+            </w:r>
+            <w:r>
+              <w:rPr>
+                <w:rFonts w:hint="eastAsia"/>
+              </w:rPr>
+              <w:t xml:space="preserve">를 사용하니 굳이 </w:t>
+            </w:r>
+            <w:proofErr w:type="spellStart"/>
+            <w:r>
+              <w:rPr>
+                <w:rFonts w:hint="eastAsia"/>
+              </w:rPr>
+              <w:t>s</w:t>
+            </w:r>
+            <w:r>
+              <w:t>horcut</w:t>
+            </w:r>
+            <w:proofErr w:type="spellEnd"/>
+            <w:r>
+              <w:rPr>
+                <w:rFonts w:hint="eastAsia"/>
+              </w:rPr>
+              <w:t xml:space="preserve">이 있는 </w:t>
+            </w:r>
+            <w:proofErr w:type="spellStart"/>
+            <w:r>
+              <w:rPr>
+                <w:rFonts w:hint="eastAsia"/>
+              </w:rPr>
+              <w:t>R</w:t>
+            </w:r>
+            <w:r>
+              <w:t>esNet</w:t>
+            </w:r>
+            <w:proofErr w:type="spellEnd"/>
+            <w:r>
+              <w:rPr>
+                <w:rFonts w:hint="eastAsia"/>
+              </w:rPr>
+              <w:t>을 사용하지 않는 것이 좋은 것 같다.</w:t>
+            </w:r>
+          </w:p>
+          <w:p>
+            <w:pPr>
+              <w:rPr>
+                <w:rFonts w:hint="eastAsia"/>
+              </w:rPr>
+            </w:pPr>
+            <w:r>
+              <w:rPr>
+                <w:rFonts w:hint="eastAsia"/>
+              </w:rPr>
+              <w:t xml:space="preserve">그러나 참조한 </w:t>
+            </w:r>
+            <w:proofErr w:type="spellStart"/>
+            <w:r>
+              <w:t>ResNet</w:t>
+            </w:r>
+            <w:proofErr w:type="spellEnd"/>
+            <w:r>
+              <w:t xml:space="preserve"> </w:t>
+            </w:r>
+            <w:r>
+              <w:rPr>
+                <w:rFonts w:hint="eastAsia"/>
+              </w:rPr>
+              <w:t>c</w:t>
+            </w:r>
+            <w:r>
+              <w:t>ode</w:t>
+            </w:r>
+            <w:r>
+              <w:rPr>
+                <w:rFonts w:hint="eastAsia"/>
+              </w:rPr>
+              <w:t xml:space="preserve">에 다양한 기법이 있는 것 같으니 </w:t>
+            </w:r>
+            <w:r>
+              <w:t>VGG</w:t>
+            </w:r>
+            <w:r>
+              <w:rPr>
+                <w:rFonts w:hint="eastAsia"/>
+              </w:rPr>
+              <w:t>에 적용하여 비교해보겠다.</w:t>
             </w:r>
           </w:p>
         </w:tc>
       </w:tr>
     </w:tbl>
     <w:p/>
+    <w:tbl>
+      <w:tblPr>
+        <w:tblStyle w:val="a5"/>
+        <w:tblW w:w="0" w:type="auto"/>
+        <w:tblLook w:val="04A0" w:firstRow="1" w:lastRow="0" w:firstColumn="1" w:lastColumn="0" w:noHBand="0" w:noVBand="1"/>
+      </w:tblPr>
+      <w:tblGrid>
+        <w:gridCol w:w="6799"/>
+        <w:gridCol w:w="2217"/>
+      </w:tblGrid>
+      <w:tr>
+        <w:tc>
+          <w:tcPr>
+            <w:tcW w:w="6799" w:type="dxa"/>
+          </w:tcPr>
+          <w:p>
+            <w:pPr>
+              <w:rPr>
+                <w:rFonts w:hint="eastAsia"/>
+              </w:rPr>
+            </w:pPr>
+            <w:r>
+              <w:t xml:space="preserve">VGG </w:t>
+            </w:r>
+            <w:proofErr w:type="spellStart"/>
+            <w:r>
+              <w:rPr>
+                <w:rFonts w:hint="eastAsia"/>
+              </w:rPr>
+              <w:t>A</w:t>
+            </w:r>
+            <w:r>
+              <w:t>damW</w:t>
+            </w:r>
+            <w:proofErr w:type="spellEnd"/>
+          </w:p>
+        </w:tc>
+        <w:tc>
+          <w:tcPr>
+            <w:tcW w:w="2217" w:type="dxa"/>
+          </w:tcPr>
+          <w:p>
+            <w:pPr>
+              <w:rPr>
+                <w:rFonts w:hint="eastAsia"/>
+              </w:rPr>
+            </w:pPr>
+            <w:r>
+              <w:t>8</w:t>
+            </w:r>
+            <w:r>
+              <w:t>7</w:t>
+            </w:r>
+            <w:r>
+              <w:t>.</w:t>
+            </w:r>
+            <w:r>
+              <w:t>30</w:t>
+            </w:r>
+            <w:r>
+              <w:t>%</w:t>
+            </w:r>
+          </w:p>
+        </w:tc>
+      </w:tr>
+      <w:tr>
+        <w:tc>
+          <w:tcPr>
+            <w:tcW w:w="9016" w:type="dxa"/>
+            <w:gridSpan w:val="2"/>
+          </w:tcPr>
+          <w:p>
+            <w:r>
+              <w:rPr>
+                <w:rFonts w:hint="eastAsia"/>
+              </w:rPr>
+              <w:t>O</w:t>
+            </w:r>
+            <w:r>
+              <w:t>ptimizer</w:t>
+            </w:r>
+            <w:r>
+              <w:rPr>
+                <w:rFonts w:hint="eastAsia"/>
+              </w:rPr>
+              <w:t>를 S</w:t>
+            </w:r>
+            <w:r>
+              <w:t>GD</w:t>
+            </w:r>
+            <w:r>
+              <w:rPr>
+                <w:rFonts w:hint="eastAsia"/>
+              </w:rPr>
+              <w:t xml:space="preserve">대신 </w:t>
+            </w:r>
+            <w:proofErr w:type="spellStart"/>
+            <w:r>
+              <w:rPr>
+                <w:rFonts w:hint="eastAsia"/>
+              </w:rPr>
+              <w:t>A</w:t>
+            </w:r>
+            <w:r>
+              <w:t>damW</w:t>
+            </w:r>
+            <w:proofErr w:type="spellEnd"/>
+            <w:r>
+              <w:rPr>
+                <w:rFonts w:hint="eastAsia"/>
+              </w:rPr>
+              <w:t>를 사용하고</w:t>
+            </w:r>
+          </w:p>
+          <w:p>
+            <w:proofErr w:type="spellStart"/>
+            <w:r>
+              <w:rPr>
+                <w:rFonts w:hint="eastAsia"/>
+              </w:rPr>
+              <w:t>A</w:t>
+            </w:r>
+            <w:r>
+              <w:t>damW</w:t>
+            </w:r>
+            <w:proofErr w:type="spellEnd"/>
+            <w:r>
+              <w:rPr>
+                <w:rFonts w:hint="eastAsia"/>
+              </w:rPr>
+              <w:t xml:space="preserve">의 </w:t>
+            </w:r>
+            <w:r>
+              <w:t xml:space="preserve">default </w:t>
+            </w:r>
+            <w:r>
+              <w:rPr>
+                <w:rFonts w:hint="eastAsia"/>
+              </w:rPr>
+              <w:t>l</w:t>
+            </w:r>
+            <w:r>
+              <w:t>earning rate</w:t>
+            </w:r>
+            <w:r>
+              <w:rPr>
+                <w:rFonts w:hint="eastAsia"/>
+              </w:rPr>
+              <w:t xml:space="preserve">인 </w:t>
+            </w:r>
+            <w:r>
+              <w:t>0.01</w:t>
+            </w:r>
+            <w:r>
+              <w:rPr>
+                <w:rFonts w:hint="eastAsia"/>
+              </w:rPr>
+              <w:t>로 학습</w:t>
+            </w:r>
+          </w:p>
+          <w:p>
+            <w:r>
+              <w:rPr>
+                <w:rFonts w:hint="eastAsia"/>
+              </w:rPr>
+              <w:t>S</w:t>
+            </w:r>
+            <w:r>
+              <w:t>GD</w:t>
+            </w:r>
+            <w:r>
+              <w:rPr>
+                <w:rFonts w:hint="eastAsia"/>
+              </w:rPr>
+              <w:t>처럼 단순 g</w:t>
+            </w:r>
+            <w:r>
+              <w:t>radient</w:t>
+            </w:r>
+            <w:r>
+              <w:rPr>
+                <w:rFonts w:hint="eastAsia"/>
+              </w:rPr>
+              <w:t>만 사용하는 것이 아닌</w:t>
+            </w:r>
+          </w:p>
+          <w:p>
+            <w:pPr>
+              <w:rPr>
+                <w:rFonts w:hint="eastAsia"/>
+              </w:rPr>
+            </w:pPr>
+            <w:proofErr w:type="spellStart"/>
+            <w:r>
+              <w:rPr>
+                <w:rFonts w:hint="eastAsia"/>
+              </w:rPr>
+              <w:t>A</w:t>
+            </w:r>
+            <w:r>
+              <w:t>dam</w:t>
+            </w:r>
+            <w:r>
+              <w:rPr>
+                <w:rFonts w:hint="eastAsia"/>
+              </w:rPr>
+              <w:t>W</w:t>
+            </w:r>
+            <w:proofErr w:type="spellEnd"/>
+            <w:r>
+              <w:rPr>
+                <w:rFonts w:hint="eastAsia"/>
+              </w:rPr>
+              <w:t>는 g</w:t>
+            </w:r>
+            <w:r>
+              <w:t xml:space="preserve">radient </w:t>
+            </w:r>
+            <w:r>
+              <w:rPr>
+                <w:rFonts w:hint="eastAsia"/>
+              </w:rPr>
+              <w:t xml:space="preserve">뿐만 아니라 </w:t>
+            </w:r>
+            <w:r>
+              <w:t xml:space="preserve">square </w:t>
+            </w:r>
+            <w:r>
+              <w:rPr>
+                <w:rFonts w:hint="eastAsia"/>
+              </w:rPr>
+              <w:t>g</w:t>
+            </w:r>
+            <w:r>
+              <w:t>radient</w:t>
+            </w:r>
+            <w:r>
+              <w:t>(</w:t>
+            </w:r>
+            <w:r>
+              <w:rPr>
+                <w:rFonts w:hint="eastAsia"/>
+              </w:rPr>
+              <w:t>a</w:t>
+            </w:r>
+            <w:r>
+              <w:t>daptive)</w:t>
+            </w:r>
+            <w:r>
+              <w:rPr>
+                <w:rFonts w:hint="eastAsia"/>
+              </w:rPr>
+              <w:t>를 사용</w:t>
+            </w:r>
+            <w:r>
+              <w:rPr>
+                <w:rFonts w:hint="eastAsia"/>
+              </w:rPr>
+              <w:t>한다.</w:t>
+            </w:r>
+          </w:p>
+        </w:tc>
+      </w:tr>
+    </w:tbl>
+    <w:p/>
+    <w:tbl>
+      <w:tblPr>
+        <w:tblStyle w:val="a5"/>
+        <w:tblW w:w="0" w:type="auto"/>
+        <w:tblLook w:val="04A0" w:firstRow="1" w:lastRow="0" w:firstColumn="1" w:lastColumn="0" w:noHBand="0" w:noVBand="1"/>
+      </w:tblPr>
+      <w:tblGrid>
+        <w:gridCol w:w="6799"/>
+        <w:gridCol w:w="2217"/>
+      </w:tblGrid>
+      <w:tr>
+        <w:tc>
+          <w:tcPr>
+            <w:tcW w:w="6799" w:type="dxa"/>
+          </w:tcPr>
+          <w:p>
+            <w:pPr>
+              <w:rPr>
+                <w:rFonts w:hint="eastAsia"/>
+              </w:rPr>
+            </w:pPr>
+            <w:r>
+              <w:t>VGG</w:t>
+            </w:r>
+            <w:r>
+              <w:rPr>
+                <w:rFonts w:hint="eastAsia"/>
+              </w:rPr>
+              <w:t>에 s</w:t>
+            </w:r>
+            <w:r>
+              <w:t>hortcut 1</w:t>
+            </w:r>
+            <w:r>
+              <w:rPr>
+                <w:rFonts w:hint="eastAsia"/>
+              </w:rPr>
+              <w:t>개 추가</w:t>
+            </w:r>
+          </w:p>
+        </w:tc>
+        <w:tc>
+          <w:tcPr>
+            <w:tcW w:w="2217" w:type="dxa"/>
+          </w:tcPr>
+          <w:p>
+            <w:pPr>
+              <w:rPr>
+                <w:rFonts w:hint="eastAsia"/>
+              </w:rPr>
+            </w:pPr>
+            <w:r>
+              <w:t>87.30%</w:t>
+            </w:r>
+          </w:p>
+        </w:tc>
+      </w:tr>
+      <w:tr>
+        <w:tc>
+          <w:tcPr>
+            <w:tcW w:w="9016" w:type="dxa"/>
+            <w:gridSpan w:val="2"/>
+          </w:tcPr>
+          <w:p>
+            <w:pPr>
+              <w:rPr>
+                <w:rFonts w:hint="eastAsia"/>
+              </w:rPr>
+            </w:pPr>
+          </w:p>
+        </w:tc>
+      </w:tr>
+    </w:tbl>
     <w:p>
       <w:pPr>
         <w:rPr>
@@ -2564,7 +3182,7 @@
   <w:style w:type="paragraph" w:default="1" w:styleId="a">
     <w:name w:val="Normal"/>
     <w:qFormat/>
-    <w:rsid w:val="00B336E8"/>
+    <w:rsid w:val="003077E6"/>
     <w:pPr>
       <w:widowControl w:val="0"/>
       <w:wordWrap w:val="0"/>

</xml_diff>

<commit_message>
GELU, AdaptiveAvgPool2d, learning rate
</commit_message>
<xml_diff>
--- a/본인학번_수정(1).docx
+++ b/본인학번_수정(1).docx
@@ -3033,12 +3033,6 @@
               <w:t>.</w:t>
             </w:r>
             <w:r>
-              <w:rPr>
-                <w:rFonts w:hint="eastAsia"/>
-              </w:rPr>
-              <w:t xml:space="preserve"> </w:t>
-            </w:r>
-            <w:r>
               <w:t xml:space="preserve"> </w:t>
             </w:r>
             <w:r>
@@ -3079,11 +3073,6 @@
             </w:r>
           </w:p>
           <w:p>
-            <w:pPr>
-              <w:rPr>
-                <w:rFonts w:hint="eastAsia"/>
-              </w:rPr>
-            </w:pPr>
             <w:r>
               <w:rPr>
                 <w:rFonts w:hint="eastAsia"/>
@@ -3116,6 +3105,238 @@
                 <w:rFonts w:hint="eastAsia"/>
               </w:rPr>
               <w:t>을 한다.</w:t>
+            </w:r>
+          </w:p>
+          <w:p>
+            <w:pPr>
+              <w:rPr>
+                <w:rFonts w:hint="eastAsia"/>
+              </w:rPr>
+            </w:pPr>
+            <w:r>
+              <w:rPr>
+                <w:rFonts w:hint="eastAsia"/>
+              </w:rPr>
+              <w:t>의미 없음</w:t>
+            </w:r>
+            <w:r>
+              <w:t>….</w:t>
+            </w:r>
+          </w:p>
+        </w:tc>
+      </w:tr>
+    </w:tbl>
+    <w:p/>
+    <w:tbl>
+      <w:tblPr>
+        <w:tblStyle w:val="a5"/>
+        <w:tblW w:w="0" w:type="auto"/>
+        <w:tblLook w:val="04A0" w:firstRow="1" w:lastRow="0" w:firstColumn="1" w:lastColumn="0" w:noHBand="0" w:noVBand="1"/>
+      </w:tblPr>
+      <w:tblGrid>
+        <w:gridCol w:w="6799"/>
+        <w:gridCol w:w="2217"/>
+      </w:tblGrid>
+      <w:tr>
+        <w:tc>
+          <w:tcPr>
+            <w:tcW w:w="6799" w:type="dxa"/>
+          </w:tcPr>
+          <w:p>
+            <w:pPr>
+              <w:rPr>
+                <w:rFonts w:hint="eastAsia"/>
+              </w:rPr>
+            </w:pPr>
+            <w:r>
+              <w:t>VGG_</w:t>
+            </w:r>
+            <w:r>
+              <w:rPr>
+                <w:rFonts w:hint="eastAsia"/>
+              </w:rPr>
+              <w:t>s</w:t>
+            </w:r>
+            <w:r>
+              <w:t>hortcut_1</w:t>
+            </w:r>
+            <w:r>
+              <w:rPr>
+                <w:rFonts w:hint="eastAsia"/>
+              </w:rPr>
+              <w:t xml:space="preserve"> w</w:t>
+            </w:r>
+            <w:r>
+              <w:t xml:space="preserve">ith </w:t>
+            </w:r>
+            <w:r>
+              <w:t>GELU</w:t>
+            </w:r>
+          </w:p>
+        </w:tc>
+        <w:tc>
+          <w:tcPr>
+            <w:tcW w:w="2217" w:type="dxa"/>
+          </w:tcPr>
+          <w:p>
+            <w:pPr>
+              <w:rPr>
+                <w:rFonts w:hint="eastAsia"/>
+              </w:rPr>
+            </w:pPr>
+            <w:r>
+              <w:t>88.93%</w:t>
+            </w:r>
+          </w:p>
+        </w:tc>
+      </w:tr>
+      <w:tr>
+        <w:tc>
+          <w:tcPr>
+            <w:tcW w:w="9016" w:type="dxa"/>
+            <w:gridSpan w:val="2"/>
+          </w:tcPr>
+          <w:p>
+            <w:r>
+              <w:rPr>
+                <w:rFonts w:hint="eastAsia"/>
+              </w:rPr>
+              <w:t>2</w:t>
+            </w:r>
+            <w:r>
+              <w:t xml:space="preserve">5 </w:t>
+            </w:r>
+            <w:r>
+              <w:rPr>
+                <w:rFonts w:hint="eastAsia"/>
+              </w:rPr>
+              <w:t>e</w:t>
+            </w:r>
+            <w:r>
+              <w:t>poch</w:t>
+            </w:r>
+            <w:r>
+              <w:rPr>
+                <w:rFonts w:hint="eastAsia"/>
+              </w:rPr>
+              <w:t xml:space="preserve"> 쯤부터 t</w:t>
+            </w:r>
+            <w:r>
+              <w:t>rain accuracy</w:t>
+            </w:r>
+            <w:r>
+              <w:rPr>
+                <w:rFonts w:hint="eastAsia"/>
+              </w:rPr>
+              <w:t xml:space="preserve"> </w:t>
+            </w:r>
+            <w:r>
+              <w:t>91%</w:t>
+            </w:r>
+            <w:r>
+              <w:rPr>
+                <w:rFonts w:hint="eastAsia"/>
+              </w:rPr>
+              <w:t xml:space="preserve">쯤에서 변동이 아주 적어진다(최대 </w:t>
+            </w:r>
+            <w:r>
+              <w:t>94%)</w:t>
+            </w:r>
+            <w:r>
+              <w:rPr>
+                <w:rFonts w:hint="eastAsia"/>
+              </w:rPr>
+              <w:t>.</w:t>
+            </w:r>
+            <w:r>
+              <w:t xml:space="preserve"> </w:t>
+            </w:r>
+            <w:r>
+              <w:rPr>
+                <w:rFonts w:hint="eastAsia"/>
+              </w:rPr>
+              <w:t xml:space="preserve">또한 </w:t>
+            </w:r>
+            <w:r>
+              <w:t>accuracy</w:t>
+            </w:r>
+            <w:r>
+              <w:rPr>
+                <w:rFonts w:hint="eastAsia"/>
+              </w:rPr>
+              <w:t>가 낮아지는 경우도 있다.</w:t>
+            </w:r>
+            <w:r>
+              <w:t xml:space="preserve"> </w:t>
+            </w:r>
+            <w:r>
+              <w:rPr>
+                <w:rFonts w:hint="eastAsia"/>
+              </w:rPr>
+              <w:t xml:space="preserve">이는 </w:t>
+            </w:r>
+            <w:r>
+              <w:t>learning rate</w:t>
+            </w:r>
+            <w:r>
+              <w:rPr>
+                <w:rFonts w:hint="eastAsia"/>
+              </w:rPr>
+              <w:t>가 높아서 그런 것 같다.</w:t>
+            </w:r>
+            <w:r>
+              <w:t xml:space="preserve"> </w:t>
+            </w:r>
+          </w:p>
+          <w:p>
+            <w:r>
+              <w:rPr>
+                <w:rFonts w:hint="eastAsia"/>
+              </w:rPr>
+              <w:t>2</w:t>
+            </w:r>
+            <w:r>
+              <w:t>5 epoch</w:t>
+            </w:r>
+            <w:r>
+              <w:rPr>
+                <w:rFonts w:hint="eastAsia"/>
+              </w:rPr>
+              <w:t>부터 l</w:t>
+            </w:r>
+            <w:r>
+              <w:t>earning rate</w:t>
+            </w:r>
+            <w:r>
+              <w:rPr>
+                <w:rFonts w:hint="eastAsia"/>
+              </w:rPr>
+              <w:t>를 낮추어 f</w:t>
+            </w:r>
+            <w:r>
+              <w:t>ine tunning</w:t>
+            </w:r>
+            <w:r>
+              <w:rPr>
+                <w:rFonts w:hint="eastAsia"/>
+              </w:rPr>
+              <w:t>을 한다.</w:t>
+            </w:r>
+          </w:p>
+          <w:p>
+            <w:pPr>
+              <w:rPr>
+                <w:rFonts w:hint="eastAsia"/>
+              </w:rPr>
+            </w:pPr>
+            <w:r>
+              <w:rPr>
+                <w:rFonts w:hint="eastAsia"/>
+              </w:rPr>
+              <w:t>의미 없음</w:t>
+            </w:r>
+            <w:r>
+              <w:t>….</w:t>
             </w:r>
           </w:p>
         </w:tc>
@@ -3587,7 +3808,7 @@
   <w:style w:type="paragraph" w:default="1" w:styleId="a">
     <w:name w:val="Normal"/>
     <w:qFormat/>
-    <w:rsid w:val="00B32E1A"/>
+    <w:rsid w:val="008F05A5"/>
     <w:pPr>
       <w:widowControl w:val="0"/>
       <w:wordWrap w:val="0"/>

</xml_diff>